<commit_message>
Update Test Planning Taking Skills.docx
</commit_message>
<xml_diff>
--- a/Test Planning Taking Skills.docx
+++ b/Test Planning Taking Skills.docx
@@ -1,6 +1,6 @@
 
 <file path=word/document.xml><?xml version="1.0" encoding="utf-8"?>
-<w:document xmlns:wpc="http://schemas.microsoft.com/office/word/2010/wordprocessingCanvas" xmlns:cx="http://schemas.microsoft.com/office/drawing/2014/chartex" xmlns:cx1="http://schemas.microsoft.com/office/drawing/2015/9/8/chartex" xmlns:cx2="http://schemas.microsoft.com/office/drawing/2015/10/21/chartex" xmlns:cx3="http://schemas.microsoft.com/office/drawing/2016/5/9/chartex" xmlns:cx4="http://schemas.microsoft.com/office/drawing/2016/5/10/chartex" xmlns:cx5="http://schemas.microsoft.com/office/drawing/2016/5/11/chartex" xmlns:cx6="http://schemas.microsoft.com/office/drawing/2016/5/12/chartex" xmlns:cx7="http://schemas.microsoft.com/office/drawing/2016/5/13/chartex" xmlns:cx8="http://schemas.microsoft.com/office/drawing/2016/5/14/chartex" xmlns:mc="http://schemas.openxmlformats.org/markup-compatibility/2006" xmlns:aink="http://schemas.microsoft.com/office/drawing/2016/ink" xmlns:am3d="http://schemas.microsoft.com/office/drawing/2017/model3d" xmlns:o="urn:schemas-microsoft-com:office:office" xmlns:r="http://schemas.openxmlformats.org/officeDocument/2006/relationships" xmlns:m="http://schemas.openxmlformats.org/officeDocument/2006/math" xmlns:v="urn:schemas-microsoft-com:vml" xmlns:wp14="http://schemas.microsoft.com/office/word/2010/wordprocessingDrawing" xmlns:wp="http://schemas.openxmlformats.org/drawingml/2006/wordprocessingDrawing" xmlns:w10="urn:schemas-microsoft-com:office:word" xmlns:w="http://schemas.openxmlformats.org/wordprocessingml/2006/main" xmlns:w14="http://schemas.microsoft.com/office/word/2010/wordml" xmlns:w15="http://schemas.microsoft.com/office/word/2012/wordml" xmlns:w16cid="http://schemas.microsoft.com/office/word/2016/wordml/cid" xmlns:w16se="http://schemas.microsoft.com/office/word/2015/wordml/symex" xmlns:wpg="http://schemas.microsoft.com/office/word/2010/wordprocessingGroup" xmlns:wpi="http://schemas.microsoft.com/office/word/2010/wordprocessingInk" xmlns:wne="http://schemas.microsoft.com/office/word/2006/wordml" xmlns:wps="http://schemas.microsoft.com/office/word/2010/wordprocessingShape" mc:Ignorable="w14 w15 w16se w16cid wp14">
+<w:document xmlns:wpc="http://schemas.microsoft.com/office/word/2010/wordprocessingCanvas" xmlns:mc="http://schemas.openxmlformats.org/markup-compatibility/2006" xmlns:o="urn:schemas-microsoft-com:office:office" xmlns:r="http://schemas.openxmlformats.org/officeDocument/2006/relationships" xmlns:m="http://schemas.openxmlformats.org/officeDocument/2006/math" xmlns:v="urn:schemas-microsoft-com:vml" xmlns:wp14="http://schemas.microsoft.com/office/word/2010/wordprocessingDrawing" xmlns:wp="http://schemas.openxmlformats.org/drawingml/2006/wordprocessingDrawing" xmlns:w10="urn:schemas-microsoft-com:office:word" xmlns:w="http://schemas.openxmlformats.org/wordprocessingml/2006/main" xmlns:w14="http://schemas.microsoft.com/office/word/2010/wordml" xmlns:w15="http://schemas.microsoft.com/office/word/2012/wordml" xmlns:wpg="http://schemas.microsoft.com/office/word/2010/wordprocessingGroup" xmlns:wpi="http://schemas.microsoft.com/office/word/2010/wordprocessingInk" xmlns:wne="http://schemas.microsoft.com/office/word/2006/wordml" xmlns:wps="http://schemas.microsoft.com/office/word/2010/wordprocessingShape" mc:Ignorable="w14 w15 wp14">
   <w:body>
     <w:p>
       <w:pPr>
@@ -81,7 +81,25 @@
           <w:sz w:val="32"/>
           <w:szCs w:val="32"/>
         </w:rPr>
-        <w:t xml:space="preserve">Problem 1: - Cramming. Waiting to the very last days to prepare for tests. May able to cram for a very short Quiz, but for tests Cramming is very bad. </w:t>
+        <w:t xml:space="preserve">Problem 1: - Cramming. Waiting to the very last days to prepare for tests. May able to cram for a very short Quiz, but for tests </w:t>
+      </w:r>
+      <w:proofErr w:type="gramStart"/>
+      <w:r>
+        <w:rPr>
+          <w:rFonts w:cstheme="minorHAnsi"/>
+          <w:sz w:val="32"/>
+          <w:szCs w:val="32"/>
+        </w:rPr>
+        <w:t>Cramming</w:t>
+      </w:r>
+      <w:proofErr w:type="gramEnd"/>
+      <w:r>
+        <w:rPr>
+          <w:rFonts w:cstheme="minorHAnsi"/>
+          <w:sz w:val="32"/>
+          <w:szCs w:val="32"/>
+        </w:rPr>
+        <w:t xml:space="preserve"> is very bad. </w:t>
       </w:r>
     </w:p>
     <w:p>
@@ -170,7 +188,43 @@
           <w:sz w:val="32"/>
           <w:szCs w:val="32"/>
         </w:rPr>
-        <w:t>Time management is very very important. Too high study practice time crammed in one day is also no good. Sleep and rest is also important. Take break 5 to 10 minutes at every hour.</w:t>
+        <w:t xml:space="preserve">Time management is very </w:t>
+      </w:r>
+      <w:proofErr w:type="spellStart"/>
+      <w:r>
+        <w:rPr>
+          <w:rFonts w:cstheme="minorHAnsi"/>
+          <w:sz w:val="32"/>
+          <w:szCs w:val="32"/>
+        </w:rPr>
+        <w:t>very</w:t>
+      </w:r>
+      <w:proofErr w:type="spellEnd"/>
+      <w:r>
+        <w:rPr>
+          <w:rFonts w:cstheme="minorHAnsi"/>
+          <w:sz w:val="32"/>
+          <w:szCs w:val="32"/>
+        </w:rPr>
+        <w:t xml:space="preserve"> important. Too high study practice time crammed </w:t>
+      </w:r>
+      <w:proofErr w:type="gramStart"/>
+      <w:r>
+        <w:rPr>
+          <w:rFonts w:cstheme="minorHAnsi"/>
+          <w:sz w:val="32"/>
+          <w:szCs w:val="32"/>
+        </w:rPr>
+        <w:t>in</w:t>
+      </w:r>
+      <w:proofErr w:type="gramEnd"/>
+      <w:r>
+        <w:rPr>
+          <w:rFonts w:cstheme="minorHAnsi"/>
+          <w:sz w:val="32"/>
+          <w:szCs w:val="32"/>
+        </w:rPr>
+        <w:t xml:space="preserve"> one day is also no good. Sleep and rest is also important. Take break 5 to 10 minutes at every hour.</w:t>
       </w:r>
     </w:p>
     <w:p>
@@ -226,7 +280,25 @@
           <w:sz w:val="32"/>
           <w:szCs w:val="32"/>
         </w:rPr>
-        <w:t>How many Questions will be on the test. (Less questions from more materials will have big questions and main important points. More questions from less materials will bring in more detail demanding questions.)</w:t>
+        <w:t xml:space="preserve">How many Questions will be on the </w:t>
+      </w:r>
+      <w:proofErr w:type="gramStart"/>
+      <w:r>
+        <w:rPr>
+          <w:rFonts w:cstheme="minorHAnsi"/>
+          <w:sz w:val="32"/>
+          <w:szCs w:val="32"/>
+        </w:rPr>
+        <w:t>test.</w:t>
+      </w:r>
+      <w:proofErr w:type="gramEnd"/>
+      <w:r>
+        <w:rPr>
+          <w:rFonts w:cstheme="minorHAnsi"/>
+          <w:sz w:val="32"/>
+          <w:szCs w:val="32"/>
+        </w:rPr>
+        <w:t xml:space="preserve"> (Less questions from more materials will have big questions and main important points. More questions from less materials will bring in more detail demanding questions.)</w:t>
       </w:r>
       <w:r>
         <w:rPr>
@@ -256,7 +328,43 @@
           <w:sz w:val="32"/>
           <w:szCs w:val="32"/>
         </w:rPr>
-        <w:t>How much time will be available for the test. How long will be the test. Don’t rush too much during the test. Now calculate the time available for each question</w:t>
+        <w:t xml:space="preserve">How much time will be available for the </w:t>
+      </w:r>
+      <w:proofErr w:type="gramStart"/>
+      <w:r>
+        <w:rPr>
+          <w:rFonts w:cstheme="minorHAnsi"/>
+          <w:sz w:val="32"/>
+          <w:szCs w:val="32"/>
+        </w:rPr>
+        <w:t>test.</w:t>
+      </w:r>
+      <w:proofErr w:type="gramEnd"/>
+      <w:r>
+        <w:rPr>
+          <w:rFonts w:cstheme="minorHAnsi"/>
+          <w:sz w:val="32"/>
+          <w:szCs w:val="32"/>
+        </w:rPr>
+        <w:t xml:space="preserve"> How long will be the </w:t>
+      </w:r>
+      <w:proofErr w:type="gramStart"/>
+      <w:r>
+        <w:rPr>
+          <w:rFonts w:cstheme="minorHAnsi"/>
+          <w:sz w:val="32"/>
+          <w:szCs w:val="32"/>
+        </w:rPr>
+        <w:t>test.</w:t>
+      </w:r>
+      <w:proofErr w:type="gramEnd"/>
+      <w:r>
+        <w:rPr>
+          <w:rFonts w:cstheme="minorHAnsi"/>
+          <w:sz w:val="32"/>
+          <w:szCs w:val="32"/>
+        </w:rPr>
+        <w:t xml:space="preserve"> Don’t rush too much during the test. Now calculate the time available for each question</w:t>
       </w:r>
       <w:r>
         <w:rPr>
@@ -361,7 +469,25 @@
           <w:szCs w:val="32"/>
         </w:rPr>
         <w:lastRenderedPageBreak/>
-        <w:t xml:space="preserve">Solution: - Reviews will improve the memorization. 7 is the important numbers. 7 things can be studied or learned in one sitting in small time. Divide the study materials and study time into 30-minute chunks with 5/10 minutes breaks with 7 topics or 7 items. Study, read, write, take self-test. </w:t>
+        <w:t xml:space="preserve">Solution: - Reviews will improve the memorization. 7 is the important numbers. 7 things can be studied or learned in one sitting in small time. Divide the study materials and study time into 30-minute chunks with 5/10 minutes breaks with 7 topics or 7 items. Study, read, write, </w:t>
+      </w:r>
+      <w:proofErr w:type="gramStart"/>
+      <w:r>
+        <w:rPr>
+          <w:rFonts w:cstheme="minorHAnsi"/>
+          <w:sz w:val="32"/>
+          <w:szCs w:val="32"/>
+        </w:rPr>
+        <w:t>take</w:t>
+      </w:r>
+      <w:proofErr w:type="gramEnd"/>
+      <w:r>
+        <w:rPr>
+          <w:rFonts w:cstheme="minorHAnsi"/>
+          <w:sz w:val="32"/>
+          <w:szCs w:val="32"/>
+        </w:rPr>
+        <w:t xml:space="preserve"> self-test. </w:t>
       </w:r>
     </w:p>
     <w:p>
@@ -413,33 +539,6 @@
           <w:rFonts w:cstheme="minorHAnsi"/>
           <w:sz w:val="32"/>
           <w:szCs w:val="32"/>
-        </w:rPr>
-      </w:pPr>
-    </w:p>
-    <w:p>
-      <w:pPr>
-        <w:rPr>
-          <w:rFonts w:cstheme="minorHAnsi"/>
-          <w:sz w:val="52"/>
-          <w:szCs w:val="52"/>
-        </w:rPr>
-      </w:pPr>
-    </w:p>
-    <w:p>
-      <w:pPr>
-        <w:rPr>
-          <w:rFonts w:cstheme="minorHAnsi"/>
-          <w:sz w:val="52"/>
-          <w:szCs w:val="52"/>
-        </w:rPr>
-      </w:pPr>
-    </w:p>
-    <w:p>
-      <w:pPr>
-        <w:rPr>
-          <w:rFonts w:cstheme="minorHAnsi"/>
-          <w:sz w:val="52"/>
-          <w:szCs w:val="52"/>
         </w:rPr>
       </w:pPr>
     </w:p>
@@ -759,7 +858,6 @@
           <w:sz w:val="28"/>
           <w:szCs w:val="28"/>
         </w:rPr>
-        <w:lastRenderedPageBreak/>
         <w:t>HOW?</w:t>
       </w:r>
     </w:p>
@@ -885,6 +983,7 @@
           <w:sz w:val="32"/>
           <w:szCs w:val="32"/>
         </w:rPr>
+        <w:lastRenderedPageBreak/>
         <w:t xml:space="preserve"> </w:t>
       </w:r>
       <w:r>
@@ -937,7 +1036,47 @@
           <w:sz w:val="28"/>
           <w:szCs w:val="28"/>
         </w:rPr>
-        <w:t xml:space="preserve">As you can see, eight potentially useful questions have been asked about this one concept(heading). Sometimes you’ll be able to think of two or more questions for one of the six question words, and sometimes you won’t think of any. But just get in the habit of asking a lot of questions. Then when you go back to actually read the material, you’ll be looking for answers (and maybe even more questions to write down!) , and that will help you concentrate more effectively and, as result, get more from your reading. You should fill in the answers to the questions </w:t>
+        <w:t xml:space="preserve">As you can see, eight potentially useful questions have been asked about this one </w:t>
+      </w:r>
+      <w:proofErr w:type="gramStart"/>
+      <w:r>
+        <w:rPr>
+          <w:rFonts w:ascii="Times New Roman" w:hAnsi="Times New Roman" w:cs="Times New Roman"/>
+          <w:color w:val="000000"/>
+          <w:sz w:val="28"/>
+          <w:szCs w:val="28"/>
+        </w:rPr>
+        <w:t>concept(</w:t>
+      </w:r>
+      <w:proofErr w:type="gramEnd"/>
+      <w:r>
+        <w:rPr>
+          <w:rFonts w:ascii="Times New Roman" w:hAnsi="Times New Roman" w:cs="Times New Roman"/>
+          <w:color w:val="000000"/>
+          <w:sz w:val="28"/>
+          <w:szCs w:val="28"/>
+        </w:rPr>
+        <w:t>heading). Sometimes you’ll be able to think of two or more questions for one of the six question words, and sometimes you won’t think of any. But just get in the habit of asking a lot of questions. Then when you go back to actually read the material, you’ll be looking for answers (and maybe even more questions to write down!</w:t>
+      </w:r>
+      <w:proofErr w:type="gramStart"/>
+      <w:r>
+        <w:rPr>
+          <w:rFonts w:ascii="Times New Roman" w:hAnsi="Times New Roman" w:cs="Times New Roman"/>
+          <w:color w:val="000000"/>
+          <w:sz w:val="28"/>
+          <w:szCs w:val="28"/>
+        </w:rPr>
+        <w:t>) ,</w:t>
+      </w:r>
+      <w:proofErr w:type="gramEnd"/>
+      <w:r>
+        <w:rPr>
+          <w:rFonts w:ascii="Times New Roman" w:hAnsi="Times New Roman" w:cs="Times New Roman"/>
+          <w:color w:val="000000"/>
+          <w:sz w:val="28"/>
+          <w:szCs w:val="28"/>
+        </w:rPr>
+        <w:t xml:space="preserve"> and that will help you concentrate more effectively and, as result, get more from your reading. You should fill in the answers to the questions </w:t>
       </w:r>
       <w:r>
         <w:rPr>
@@ -1153,6 +1292,7 @@
           <w:sz w:val="28"/>
           <w:szCs w:val="28"/>
         </w:rPr>
+        <w:lastRenderedPageBreak/>
         <w:t>If did not or could not study well before the test date then get</w:t>
       </w:r>
       <w:r>
@@ -1248,7 +1388,25 @@
           <w:sz w:val="28"/>
           <w:szCs w:val="28"/>
         </w:rPr>
-        <w:t>of the test – “Don’t study very very hard just before the test”.</w:t>
+        <w:t xml:space="preserve">of the test – “Don’t study very </w:t>
+      </w:r>
+      <w:proofErr w:type="spellStart"/>
+      <w:r>
+        <w:rPr>
+          <w:rFonts w:cstheme="minorHAnsi"/>
+          <w:sz w:val="28"/>
+          <w:szCs w:val="28"/>
+        </w:rPr>
+        <w:t>very</w:t>
+      </w:r>
+      <w:proofErr w:type="spellEnd"/>
+      <w:r>
+        <w:rPr>
+          <w:rFonts w:cstheme="minorHAnsi"/>
+          <w:sz w:val="28"/>
+          <w:szCs w:val="28"/>
+        </w:rPr>
+        <w:t xml:space="preserve"> hard just before the test”.</w:t>
       </w:r>
       <w:r>
         <w:rPr>
@@ -1520,9 +1678,18 @@
           <w:sz w:val="28"/>
           <w:szCs w:val="28"/>
         </w:rPr>
-        <w:lastRenderedPageBreak/>
-        <w:t xml:space="preserve"> True / False</w:t>
-      </w:r>
+        <w:t xml:space="preserve"> True / </w:t>
+      </w:r>
+      <w:proofErr w:type="gramStart"/>
+      <w:r>
+        <w:rPr>
+          <w:rFonts w:cstheme="minorHAnsi"/>
+          <w:sz w:val="28"/>
+          <w:szCs w:val="28"/>
+        </w:rPr>
+        <w:t>False</w:t>
+      </w:r>
+      <w:proofErr w:type="gramEnd"/>
       <w:r>
         <w:rPr>
           <w:rFonts w:cstheme="minorHAnsi"/>
@@ -1611,6 +1778,7 @@
           <w:sz w:val="28"/>
           <w:szCs w:val="28"/>
         </w:rPr>
+        <w:lastRenderedPageBreak/>
         <w:t xml:space="preserve">Double Negatives </w:t>
       </w:r>
       <w:r>
@@ -1842,7 +2010,25 @@
           <w:sz w:val="28"/>
           <w:szCs w:val="28"/>
         </w:rPr>
-        <w:t xml:space="preserve">Always try to leave some space after finishing an essay type answer, maybe to add something more later, when unsure about the ending of the answer.  </w:t>
+        <w:t xml:space="preserve">Always try to leave some space after finishing an essay type answer, maybe to add something more </w:t>
+      </w:r>
+      <w:proofErr w:type="gramStart"/>
+      <w:r>
+        <w:rPr>
+          <w:rFonts w:cstheme="minorHAnsi"/>
+          <w:sz w:val="28"/>
+          <w:szCs w:val="28"/>
+        </w:rPr>
+        <w:t>later</w:t>
+      </w:r>
+      <w:proofErr w:type="gramEnd"/>
+      <w:r>
+        <w:rPr>
+          <w:rFonts w:cstheme="minorHAnsi"/>
+          <w:sz w:val="28"/>
+          <w:szCs w:val="28"/>
+        </w:rPr>
+        <w:t xml:space="preserve">, when unsure about the ending of the answer.  </w:t>
       </w:r>
     </w:p>
     <w:p>
@@ -2110,16 +2296,7 @@
           <w:sz w:val="28"/>
           <w:szCs w:val="28"/>
         </w:rPr>
-        <w:t xml:space="preserve"> </w:t>
-      </w:r>
-      <w:r>
-        <w:rPr>
-          <w:rFonts w:cstheme="minorHAnsi"/>
-          <w:sz w:val="28"/>
-          <w:szCs w:val="28"/>
-        </w:rPr>
-        <w:lastRenderedPageBreak/>
-        <w:t xml:space="preserve">tricked easily into a wrong answer. </w:t>
+        <w:t xml:space="preserve"> tricked easily into a wrong answer. </w:t>
       </w:r>
       <w:r>
         <w:rPr>
@@ -2309,7 +2486,16 @@
           <w:sz w:val="28"/>
           <w:szCs w:val="28"/>
         </w:rPr>
-        <w:t xml:space="preserve">, then try to read the question again understand and try to remember again before looking to </w:t>
+        <w:t xml:space="preserve">, then try to read the </w:t>
+      </w:r>
+      <w:r>
+        <w:rPr>
+          <w:rFonts w:cstheme="minorHAnsi"/>
+          <w:sz w:val="28"/>
+          <w:szCs w:val="28"/>
+        </w:rPr>
+        <w:lastRenderedPageBreak/>
+        <w:t xml:space="preserve">question again understand and try to remember again before looking to </w:t>
       </w:r>
       <w:r>
         <w:rPr>
@@ -2751,7 +2937,31 @@
           <w:sz w:val="28"/>
           <w:szCs w:val="28"/>
         </w:rPr>
-        <w:t xml:space="preserve">Chinese Checkers </w:t>
+        <w:t xml:space="preserve">Chinese </w:t>
+      </w:r>
+      <w:proofErr w:type="gramStart"/>
+      <w:r>
+        <w:rPr>
+          <w:rFonts w:ascii="Times New Roman" w:hAnsi="Times New Roman" w:cs="Times New Roman"/>
+          <w:b/>
+          <w:bCs/>
+          <w:color w:val="000000"/>
+          <w:sz w:val="28"/>
+          <w:szCs w:val="28"/>
+        </w:rPr>
+        <w:t>Checkers</w:t>
+      </w:r>
+      <w:proofErr w:type="gramEnd"/>
+      <w:r>
+        <w:rPr>
+          <w:rFonts w:ascii="Times New Roman" w:hAnsi="Times New Roman" w:cs="Times New Roman"/>
+          <w:b/>
+          <w:bCs/>
+          <w:color w:val="000000"/>
+          <w:sz w:val="28"/>
+          <w:szCs w:val="28"/>
+        </w:rPr>
+        <w:t xml:space="preserve"> </w:t>
       </w:r>
       <w:r>
         <w:rPr>
@@ -2838,7 +3048,6 @@
           <w:szCs w:val="28"/>
           <w:u w:val="single"/>
         </w:rPr>
-        <w:lastRenderedPageBreak/>
         <w:t xml:space="preserve">____ </w:t>
       </w:r>
       <w:r>
@@ -3035,6 +3244,7 @@
           <w:szCs w:val="28"/>
           <w:u w:val="single"/>
         </w:rPr>
+        <w:lastRenderedPageBreak/>
         <w:t xml:space="preserve">____ </w:t>
       </w:r>
       <w:r>
@@ -3176,7 +3386,27 @@
           <w:sz w:val="28"/>
           <w:szCs w:val="28"/>
         </w:rPr>
-        <w:t xml:space="preserve">by Dianna L. Van Blerkom (Wadsworth Publishing Company, 1997). </w:t>
+        <w:t xml:space="preserve">by Dianna L. Van </w:t>
+      </w:r>
+      <w:proofErr w:type="spellStart"/>
+      <w:r>
+        <w:rPr>
+          <w:rFonts w:ascii="Times New Roman" w:hAnsi="Times New Roman" w:cs="Times New Roman"/>
+          <w:color w:val="000000"/>
+          <w:sz w:val="28"/>
+          <w:szCs w:val="28"/>
+        </w:rPr>
+        <w:t>Blerkom</w:t>
+      </w:r>
+      <w:proofErr w:type="spellEnd"/>
+      <w:r>
+        <w:rPr>
+          <w:rFonts w:ascii="Times New Roman" w:hAnsi="Times New Roman" w:cs="Times New Roman"/>
+          <w:color w:val="000000"/>
+          <w:sz w:val="28"/>
+          <w:szCs w:val="28"/>
+        </w:rPr>
+        <w:t xml:space="preserve"> (Wadsworth Publishing Company, 1997). </w:t>
       </w:r>
     </w:p>
     <w:p>
@@ -3221,6 +3451,7 @@
         </w:rPr>
         <w:t>, 2</w:t>
       </w:r>
+      <w:proofErr w:type="spellStart"/>
       <w:r>
         <w:rPr>
           <w:rFonts w:ascii="Times New Roman" w:hAnsi="Times New Roman" w:cs="Times New Roman"/>
@@ -3230,16 +3461,48 @@
           <w:szCs w:val="20"/>
           <w:vertAlign w:val="superscript"/>
         </w:rPr>
-        <w:t xml:space="preserve">nd </w:t>
-      </w:r>
-      <w:r>
-        <w:rPr>
-          <w:rFonts w:ascii="Times New Roman" w:hAnsi="Times New Roman" w:cs="Times New Roman"/>
-          <w:color w:val="000000"/>
-          <w:sz w:val="28"/>
-          <w:szCs w:val="28"/>
-        </w:rPr>
-        <w:t xml:space="preserve">Edition by Debbie Guice Longman and Rhonda Holt Atkinson (West Publishing Company, 1991). </w:t>
+        <w:t>nd</w:t>
+      </w:r>
+      <w:proofErr w:type="spellEnd"/>
+      <w:r>
+        <w:rPr>
+          <w:rFonts w:ascii="Times New Roman" w:hAnsi="Times New Roman" w:cs="Times New Roman"/>
+          <w:color w:val="000000"/>
+          <w:position w:val="8"/>
+          <w:sz w:val="20"/>
+          <w:szCs w:val="20"/>
+          <w:vertAlign w:val="superscript"/>
+        </w:rPr>
+        <w:t xml:space="preserve"> </w:t>
+      </w:r>
+      <w:r>
+        <w:rPr>
+          <w:rFonts w:ascii="Times New Roman" w:hAnsi="Times New Roman" w:cs="Times New Roman"/>
+          <w:color w:val="000000"/>
+          <w:sz w:val="28"/>
+          <w:szCs w:val="28"/>
+        </w:rPr>
+        <w:t xml:space="preserve">Edition by Debbie </w:t>
+      </w:r>
+      <w:proofErr w:type="spellStart"/>
+      <w:r>
+        <w:rPr>
+          <w:rFonts w:ascii="Times New Roman" w:hAnsi="Times New Roman" w:cs="Times New Roman"/>
+          <w:color w:val="000000"/>
+          <w:sz w:val="28"/>
+          <w:szCs w:val="28"/>
+        </w:rPr>
+        <w:t>Guice</w:t>
+      </w:r>
+      <w:proofErr w:type="spellEnd"/>
+      <w:r>
+        <w:rPr>
+          <w:rFonts w:ascii="Times New Roman" w:hAnsi="Times New Roman" w:cs="Times New Roman"/>
+          <w:color w:val="000000"/>
+          <w:sz w:val="28"/>
+          <w:szCs w:val="28"/>
+        </w:rPr>
+        <w:t xml:space="preserve"> Longman and Rhonda Holt Atkinson (West Publishing Company, 1991). </w:t>
       </w:r>
     </w:p>
     <w:p>
@@ -3361,7 +3624,27 @@
           <w:sz w:val="28"/>
           <w:szCs w:val="28"/>
         </w:rPr>
-        <w:t xml:space="preserve">what he or she wants you to include in your answer, and how you are suppose to write it. This is extremely important because essay tests are subjective, and each teacher is unique in terms of what he or she wants to see and </w:t>
+        <w:t xml:space="preserve">what he or she wants you to include in your answer, and how you are </w:t>
+      </w:r>
+      <w:proofErr w:type="spellStart"/>
+      <w:r>
+        <w:rPr>
+          <w:rFonts w:ascii="Times New Roman" w:hAnsi="Times New Roman" w:cs="Times New Roman"/>
+          <w:color w:val="000000"/>
+          <w:sz w:val="28"/>
+          <w:szCs w:val="28"/>
+        </w:rPr>
+        <w:t>suppose to</w:t>
+      </w:r>
+      <w:proofErr w:type="spellEnd"/>
+      <w:r>
+        <w:rPr>
+          <w:rFonts w:ascii="Times New Roman" w:hAnsi="Times New Roman" w:cs="Times New Roman"/>
+          <w:color w:val="000000"/>
+          <w:sz w:val="28"/>
+          <w:szCs w:val="28"/>
+        </w:rPr>
+        <w:t xml:space="preserve"> write it. This is extremely important because essay tests are subjective, and each teacher is unique in terms of what he or she wants to see and </w:t>
       </w:r>
       <w:r>
         <w:rPr>
@@ -3447,7 +3730,27 @@
           <w:sz w:val="28"/>
           <w:szCs w:val="28"/>
         </w:rPr>
-        <w:t xml:space="preserve">by Carol C. Kanar (Boston: Houghton-Mifflin Company 1991: 346-347). </w:t>
+        <w:t xml:space="preserve">by Carol C. </w:t>
+      </w:r>
+      <w:proofErr w:type="spellStart"/>
+      <w:r>
+        <w:rPr>
+          <w:rFonts w:ascii="Times New Roman" w:hAnsi="Times New Roman" w:cs="Times New Roman"/>
+          <w:color w:val="000000"/>
+          <w:sz w:val="28"/>
+          <w:szCs w:val="28"/>
+        </w:rPr>
+        <w:t>Kanar</w:t>
+      </w:r>
+      <w:proofErr w:type="spellEnd"/>
+      <w:r>
+        <w:rPr>
+          <w:rFonts w:ascii="Times New Roman" w:hAnsi="Times New Roman" w:cs="Times New Roman"/>
+          <w:color w:val="000000"/>
+          <w:sz w:val="28"/>
+          <w:szCs w:val="28"/>
+        </w:rPr>
+        <w:t xml:space="preserve"> (Boston: Houghton-Mifflin Company 1991: 346-347). </w:t>
       </w:r>
     </w:p>
     <w:p>
@@ -3556,7 +3859,6 @@
           <w:sz w:val="28"/>
           <w:szCs w:val="28"/>
         </w:rPr>
-        <w:lastRenderedPageBreak/>
         <w:t xml:space="preserve">2. Think about what you will write. Plan your answer, and allow yourself enough time to write thoughtfully. </w:t>
       </w:r>
     </w:p>
@@ -3740,8 +4042,6 @@
           <w:szCs w:val="28"/>
         </w:rPr>
       </w:pPr>
-      <w:bookmarkStart w:id="0" w:name="_GoBack"/>
-      <w:bookmarkEnd w:id="0"/>
       <w:r>
         <w:rPr>
           <w:rFonts w:ascii="Times New Roman" w:hAnsi="Times New Roman" w:cs="Times New Roman"/>
@@ -3822,8 +4122,37 @@
           <w:sz w:val="28"/>
           <w:szCs w:val="28"/>
         </w:rPr>
-        <w:t xml:space="preserve">highlighting the similaries. </w:t>
-      </w:r>
+        <w:t>Highlighting</w:t>
+      </w:r>
+      <w:r>
+        <w:rPr>
+          <w:rFonts w:ascii="Times New Roman" w:hAnsi="Times New Roman" w:cs="Times New Roman"/>
+          <w:color w:val="000000"/>
+          <w:sz w:val="28"/>
+          <w:szCs w:val="28"/>
+        </w:rPr>
+        <w:t xml:space="preserve"> the similari</w:t>
+      </w:r>
+      <w:r>
+        <w:rPr>
+          <w:rFonts w:ascii="Times New Roman" w:hAnsi="Times New Roman" w:cs="Times New Roman"/>
+          <w:color w:val="000000"/>
+          <w:sz w:val="28"/>
+          <w:szCs w:val="28"/>
+        </w:rPr>
+        <w:t>ti</w:t>
+      </w:r>
+      <w:r>
+        <w:rPr>
+          <w:rFonts w:ascii="Times New Roman" w:hAnsi="Times New Roman" w:cs="Times New Roman"/>
+          <w:color w:val="000000"/>
+          <w:sz w:val="28"/>
+          <w:szCs w:val="28"/>
+        </w:rPr>
+        <w:t xml:space="preserve">es. </w:t>
+      </w:r>
+      <w:bookmarkStart w:id="0" w:name="_GoBack"/>
+      <w:bookmarkEnd w:id="0"/>
     </w:p>
     <w:p>
       <w:pPr>
@@ -3891,7 +4220,16 @@
           <w:sz w:val="28"/>
           <w:szCs w:val="28"/>
         </w:rPr>
-        <w:t xml:space="preserve">and weaknesses, worth or merit, </w:t>
+        <w:t>And</w:t>
+      </w:r>
+      <w:r>
+        <w:rPr>
+          <w:rFonts w:ascii="Times New Roman" w:hAnsi="Times New Roman" w:cs="Times New Roman"/>
+          <w:color w:val="000000"/>
+          <w:sz w:val="28"/>
+          <w:szCs w:val="28"/>
+        </w:rPr>
+        <w:t xml:space="preserve"> weaknesses, worth or merit, </w:t>
       </w:r>
     </w:p>
     <w:p>
@@ -3914,7 +4252,16 @@
           <w:sz w:val="28"/>
           <w:szCs w:val="28"/>
         </w:rPr>
-        <w:t xml:space="preserve">positive or negative aspects. </w:t>
+        <w:t>Positive</w:t>
+      </w:r>
+      <w:r>
+        <w:rPr>
+          <w:rFonts w:ascii="Times New Roman" w:hAnsi="Times New Roman" w:cs="Times New Roman"/>
+          <w:color w:val="000000"/>
+          <w:sz w:val="28"/>
+          <w:szCs w:val="28"/>
+        </w:rPr>
+        <w:t xml:space="preserve"> or negative aspects. </w:t>
       </w:r>
     </w:p>
     <w:p>
@@ -4063,16 +4410,60 @@
           <w:sz w:val="28"/>
           <w:szCs w:val="28"/>
         </w:rPr>
-        <w:t xml:space="preserve">Right From the Start – Managing Your Way to College Success </w:t>
-      </w:r>
-      <w:r>
-        <w:rPr>
-          <w:rFonts w:ascii="Times New Roman" w:hAnsi="Times New Roman" w:cs="Times New Roman"/>
-          <w:color w:val="000000"/>
-          <w:sz w:val="28"/>
-          <w:szCs w:val="28"/>
-        </w:rPr>
-        <w:t xml:space="preserve">by Robert Holkeboer (Belmont, CA: Wadsworth Publishing Company 1993, p. 7:15). </w:t>
+        <w:t xml:space="preserve">Right </w:t>
+      </w:r>
+      <w:proofErr w:type="gramStart"/>
+      <w:r>
+        <w:rPr>
+          <w:rFonts w:ascii="Times New Roman" w:hAnsi="Times New Roman" w:cs="Times New Roman"/>
+          <w:i/>
+          <w:iCs/>
+          <w:color w:val="000000"/>
+          <w:sz w:val="28"/>
+          <w:szCs w:val="28"/>
+        </w:rPr>
+        <w:t>From</w:t>
+      </w:r>
+      <w:proofErr w:type="gramEnd"/>
+      <w:r>
+        <w:rPr>
+          <w:rFonts w:ascii="Times New Roman" w:hAnsi="Times New Roman" w:cs="Times New Roman"/>
+          <w:i/>
+          <w:iCs/>
+          <w:color w:val="000000"/>
+          <w:sz w:val="28"/>
+          <w:szCs w:val="28"/>
+        </w:rPr>
+        <w:t xml:space="preserve"> the Start – Managing Your Way to College Success </w:t>
+      </w:r>
+      <w:r>
+        <w:rPr>
+          <w:rFonts w:ascii="Times New Roman" w:hAnsi="Times New Roman" w:cs="Times New Roman"/>
+          <w:color w:val="000000"/>
+          <w:sz w:val="28"/>
+          <w:szCs w:val="28"/>
+        </w:rPr>
+        <w:t xml:space="preserve">by Robert </w:t>
+      </w:r>
+      <w:proofErr w:type="spellStart"/>
+      <w:r>
+        <w:rPr>
+          <w:rFonts w:ascii="Times New Roman" w:hAnsi="Times New Roman" w:cs="Times New Roman"/>
+          <w:color w:val="000000"/>
+          <w:sz w:val="28"/>
+          <w:szCs w:val="28"/>
+        </w:rPr>
+        <w:t>Holkeboer</w:t>
+      </w:r>
+      <w:proofErr w:type="spellEnd"/>
+      <w:r>
+        <w:rPr>
+          <w:rFonts w:ascii="Times New Roman" w:hAnsi="Times New Roman" w:cs="Times New Roman"/>
+          <w:color w:val="000000"/>
+          <w:sz w:val="28"/>
+          <w:szCs w:val="28"/>
+        </w:rPr>
+        <w:t xml:space="preserve"> (Belmont, CA: Wadsworth Publishing Company 1993, p. 7:15). </w:t>
       </w:r>
     </w:p>
     <w:p>
@@ -4096,7 +4487,47 @@
           <w:szCs w:val="28"/>
           <w:u w:val="single"/>
         </w:rPr>
-        <w:t xml:space="preserve">What Most Teachers are Looking for in an Essay Answer: </w:t>
+        <w:t xml:space="preserve">What Most Teachers are </w:t>
+      </w:r>
+      <w:r>
+        <w:rPr>
+          <w:rFonts w:ascii="Times New Roman" w:hAnsi="Times New Roman" w:cs="Times New Roman"/>
+          <w:color w:val="000000"/>
+          <w:sz w:val="28"/>
+          <w:szCs w:val="28"/>
+          <w:u w:val="single"/>
+        </w:rPr>
+        <w:t>looking</w:t>
+      </w:r>
+      <w:r>
+        <w:rPr>
+          <w:rFonts w:ascii="Times New Roman" w:hAnsi="Times New Roman" w:cs="Times New Roman"/>
+          <w:color w:val="000000"/>
+          <w:sz w:val="28"/>
+          <w:szCs w:val="28"/>
+          <w:u w:val="single"/>
+        </w:rPr>
+        <w:t xml:space="preserve"> for in an Essay </w:t>
+      </w:r>
+      <w:r>
+        <w:rPr>
+          <w:rFonts w:ascii="Times New Roman" w:hAnsi="Times New Roman" w:cs="Times New Roman"/>
+          <w:color w:val="000000"/>
+          <w:sz w:val="28"/>
+          <w:szCs w:val="28"/>
+          <w:u w:val="single"/>
+        </w:rPr>
+        <w:t>Answer?</w:t>
+      </w:r>
+      <w:r>
+        <w:rPr>
+          <w:rFonts w:ascii="Times New Roman" w:hAnsi="Times New Roman" w:cs="Times New Roman"/>
+          <w:color w:val="000000"/>
+          <w:sz w:val="28"/>
+          <w:szCs w:val="28"/>
+          <w:u w:val="single"/>
+        </w:rPr>
+        <w:t xml:space="preserve"> </w:t>
       </w:r>
     </w:p>
     <w:p>
@@ -4168,7 +4599,6 @@
           <w:sz w:val="28"/>
           <w:szCs w:val="28"/>
         </w:rPr>
-        <w:lastRenderedPageBreak/>
         <w:t xml:space="preserve">3. Are general statements and main ideas supported by facts and examples? </w:t>
       </w:r>
     </w:p>
@@ -4241,7 +4671,43 @@
           <w:sz w:val="28"/>
           <w:szCs w:val="28"/>
         </w:rPr>
-        <w:t>6. Is the writing at least fairly neat (legible)?</w:t>
+        <w:t>6. Is the writing at least fairly neat (legible</w:t>
+      </w:r>
+      <w:r>
+        <w:rPr>
+          <w:rFonts w:ascii="Times New Roman" w:hAnsi="Times New Roman" w:cs="Times New Roman"/>
+          <w:color w:val="000000"/>
+          <w:sz w:val="28"/>
+          <w:szCs w:val="28"/>
+        </w:rPr>
+        <w:t>/</w:t>
+      </w:r>
+      <w:r>
+        <w:rPr>
+          <w:rFonts w:ascii="Times New Roman" w:hAnsi="Times New Roman" w:cs="Times New Roman"/>
+          <w:color w:val="000000"/>
+          <w:sz w:val="28"/>
+          <w:szCs w:val="28"/>
+        </w:rPr>
+        <w:t xml:space="preserve"> </w:t>
+      </w:r>
+      <w:r>
+        <w:rPr>
+          <w:rFonts w:ascii="Times New Roman" w:hAnsi="Times New Roman" w:cs="Times New Roman"/>
+          <w:color w:val="000000"/>
+          <w:sz w:val="28"/>
+          <w:szCs w:val="28"/>
+        </w:rPr>
+        <w:t>readable</w:t>
+      </w:r>
+      <w:r>
+        <w:rPr>
+          <w:rFonts w:ascii="Times New Roman" w:hAnsi="Times New Roman" w:cs="Times New Roman"/>
+          <w:color w:val="000000"/>
+          <w:sz w:val="28"/>
+          <w:szCs w:val="28"/>
+        </w:rPr>
+        <w:t>)?</w:t>
       </w:r>
     </w:p>
     <w:p>
@@ -4265,7 +4731,7 @@
 </file>
 
 <file path=word/numbering.xml><?xml version="1.0" encoding="utf-8"?>
-<w:numbering xmlns:wpc="http://schemas.microsoft.com/office/word/2010/wordprocessingCanvas" xmlns:cx="http://schemas.microsoft.com/office/drawing/2014/chartex" xmlns:cx1="http://schemas.microsoft.com/office/drawing/2015/9/8/chartex" xmlns:cx2="http://schemas.microsoft.com/office/drawing/2015/10/21/chartex" xmlns:cx3="http://schemas.microsoft.com/office/drawing/2016/5/9/chartex" xmlns:cx4="http://schemas.microsoft.com/office/drawing/2016/5/10/chartex" xmlns:cx5="http://schemas.microsoft.com/office/drawing/2016/5/11/chartex" xmlns:cx6="http://schemas.microsoft.com/office/drawing/2016/5/12/chartex" xmlns:cx7="http://schemas.microsoft.com/office/drawing/2016/5/13/chartex" xmlns:cx8="http://schemas.microsoft.com/office/drawing/2016/5/14/chartex" xmlns:mc="http://schemas.openxmlformats.org/markup-compatibility/2006" xmlns:aink="http://schemas.microsoft.com/office/drawing/2016/ink" xmlns:am3d="http://schemas.microsoft.com/office/drawing/2017/model3d" xmlns:o="urn:schemas-microsoft-com:office:office" xmlns:r="http://schemas.openxmlformats.org/officeDocument/2006/relationships" xmlns:m="http://schemas.openxmlformats.org/officeDocument/2006/math" xmlns:v="urn:schemas-microsoft-com:vml" xmlns:wp14="http://schemas.microsoft.com/office/word/2010/wordprocessingDrawing" xmlns:wp="http://schemas.openxmlformats.org/drawingml/2006/wordprocessingDrawing" xmlns:w10="urn:schemas-microsoft-com:office:word" xmlns:w="http://schemas.openxmlformats.org/wordprocessingml/2006/main" xmlns:w14="http://schemas.microsoft.com/office/word/2010/wordml" xmlns:w15="http://schemas.microsoft.com/office/word/2012/wordml" xmlns:w16cid="http://schemas.microsoft.com/office/word/2016/wordml/cid" xmlns:w16se="http://schemas.microsoft.com/office/word/2015/wordml/symex" xmlns:wpg="http://schemas.microsoft.com/office/word/2010/wordprocessingGroup" xmlns:wpi="http://schemas.microsoft.com/office/word/2010/wordprocessingInk" xmlns:wne="http://schemas.microsoft.com/office/word/2006/wordml" xmlns:wps="http://schemas.microsoft.com/office/word/2010/wordprocessingShape" mc:Ignorable="w14 w15 w16se w16cid wp14">
+<w:numbering xmlns:wpc="http://schemas.microsoft.com/office/word/2010/wordprocessingCanvas" xmlns:mc="http://schemas.openxmlformats.org/markup-compatibility/2006" xmlns:o="urn:schemas-microsoft-com:office:office" xmlns:r="http://schemas.openxmlformats.org/officeDocument/2006/relationships" xmlns:m="http://schemas.openxmlformats.org/officeDocument/2006/math" xmlns:v="urn:schemas-microsoft-com:vml" xmlns:wp14="http://schemas.microsoft.com/office/word/2010/wordprocessingDrawing" xmlns:wp="http://schemas.openxmlformats.org/drawingml/2006/wordprocessingDrawing" xmlns:w10="urn:schemas-microsoft-com:office:word" xmlns:w="http://schemas.openxmlformats.org/wordprocessingml/2006/main" xmlns:w14="http://schemas.microsoft.com/office/word/2010/wordml" xmlns:w15="http://schemas.microsoft.com/office/word/2012/wordml" xmlns:wpg="http://schemas.microsoft.com/office/word/2010/wordprocessingGroup" xmlns:wpi="http://schemas.microsoft.com/office/word/2010/wordprocessingInk" xmlns:wne="http://schemas.microsoft.com/office/word/2006/wordml" xmlns:wps="http://schemas.microsoft.com/office/word/2010/wordprocessingShape" mc:Ignorable="w14 w15 wp14">
   <w:abstractNum w:abstractNumId="0" w15:restartNumberingAfterBreak="0">
     <w:nsid w:val="0CF83BEF"/>
     <w:multiLevelType w:val="hybridMultilevel"/>
@@ -5098,7 +5564,7 @@
 </file>
 
 <file path=word/styles.xml><?xml version="1.0" encoding="utf-8"?>
-<w:styles xmlns:mc="http://schemas.openxmlformats.org/markup-compatibility/2006" xmlns:r="http://schemas.openxmlformats.org/officeDocument/2006/relationships" xmlns:w="http://schemas.openxmlformats.org/wordprocessingml/2006/main" xmlns:w14="http://schemas.microsoft.com/office/word/2010/wordml" xmlns:w15="http://schemas.microsoft.com/office/word/2012/wordml" xmlns:w16cid="http://schemas.microsoft.com/office/word/2016/wordml/cid" xmlns:w16se="http://schemas.microsoft.com/office/word/2015/wordml/symex" mc:Ignorable="w14 w15 w16se w16cid">
+<w:styles xmlns:mc="http://schemas.openxmlformats.org/markup-compatibility/2006" xmlns:r="http://schemas.openxmlformats.org/officeDocument/2006/relationships" xmlns:w="http://schemas.openxmlformats.org/wordprocessingml/2006/main" xmlns:w14="http://schemas.microsoft.com/office/word/2010/wordml" xmlns:w15="http://schemas.microsoft.com/office/word/2012/wordml" mc:Ignorable="w14 w15">
   <w:docDefaults>
     <w:rPrDefault>
       <w:rPr>
@@ -5114,7 +5580,7 @@
       </w:pPr>
     </w:pPrDefault>
   </w:docDefaults>
-  <w:latentStyles w:defLockedState="0" w:defUIPriority="99" w:defSemiHidden="0" w:defUnhideWhenUsed="0" w:defQFormat="0" w:count="376">
+  <w:latentStyles w:defLockedState="0" w:defUIPriority="99" w:defSemiHidden="0" w:defUnhideWhenUsed="0" w:defQFormat="0" w:count="371">
     <w:lsdException w:name="Normal" w:uiPriority="0" w:qFormat="1"/>
     <w:lsdException w:name="heading 1" w:uiPriority="9" w:qFormat="1"/>
     <w:lsdException w:name="heading 2" w:semiHidden="1" w:uiPriority="9" w:unhideWhenUsed="1" w:qFormat="1"/>
@@ -5486,11 +5952,6 @@
     <w:lsdException w:name="List Table 5 Dark Accent 6" w:uiPriority="50"/>
     <w:lsdException w:name="List Table 6 Colorful Accent 6" w:uiPriority="51"/>
     <w:lsdException w:name="List Table 7 Colorful Accent 6" w:uiPriority="52"/>
-    <w:lsdException w:name="Mention" w:semiHidden="1" w:unhideWhenUsed="1"/>
-    <w:lsdException w:name="Smart Hyperlink" w:semiHidden="1" w:unhideWhenUsed="1"/>
-    <w:lsdException w:name="Hashtag" w:semiHidden="1" w:unhideWhenUsed="1"/>
-    <w:lsdException w:name="Unresolved Mention" w:semiHidden="1" w:unhideWhenUsed="1"/>
-    <w:lsdException w:name="Smart Link" w:semiHidden="1" w:unhideWhenUsed="1"/>
   </w:latentStyles>
   <w:style w:type="paragraph" w:default="1" w:styleId="Normal">
     <w:name w:val="Normal"/>

</xml_diff>